<commit_message>
Added domain model, edited glossary.
</commit_message>
<xml_diff>
--- a/Artifacts/Glossary.docx
+++ b/Artifacts/Glossary.docx
@@ -60,11 +60,9 @@
             <w:tcW w:w="2445" w:type="dxa"/>
           </w:tcPr>
           <w:p>
-            <w:proofErr w:type="spellStart"/>
             <w:r>
               <w:t>Description</w:t>
             </w:r>
-            <w:proofErr w:type="spellEnd"/>
           </w:p>
         </w:tc>
         <w:tc>
@@ -118,19 +116,97 @@
           <w:tcPr>
             <w:tcW w:w="2444" w:type="dxa"/>
           </w:tcPr>
-          <w:p/>
+          <w:p>
+            <w:r>
+              <w:t>04-12-2012</w:t>
+            </w:r>
+          </w:p>
         </w:tc>
         <w:tc>
           <w:tcPr>
             <w:tcW w:w="2445" w:type="dxa"/>
           </w:tcPr>
-          <w:p/>
+          <w:p>
+            <w:pPr>
+              <w:rPr>
+                <w:lang w:val="en-US"/>
+              </w:rPr>
+            </w:pPr>
+            <w:r>
+              <w:rPr>
+                <w:lang w:val="en-US"/>
+              </w:rPr>
+              <w:t>Added:</w:t>
+            </w:r>
+            <w:r>
+              <w:rPr>
+                <w:lang w:val="en-US"/>
+              </w:rPr>
+              <w:br/>
+            </w:r>
+            <w:r>
+              <w:rPr>
+                <w:lang w:val="en-US"/>
+              </w:rPr>
+              <w:t>User, Text and Picture. E</w:t>
+            </w:r>
+            <w:r>
+              <w:rPr>
+                <w:lang w:val="en-US"/>
+              </w:rPr>
+              <w:t>dited</w:t>
+            </w:r>
+            <w:r>
+              <w:rPr>
+                <w:lang w:val="en-US"/>
+              </w:rPr>
+              <w:t>:</w:t>
+            </w:r>
+            <w:r>
+              <w:rPr>
+                <w:lang w:val="en-US"/>
+              </w:rPr>
+              <w:t xml:space="preserve"> </w:t>
+            </w:r>
+            <w:r>
+              <w:rPr>
+                <w:lang w:val="en-US"/>
+              </w:rPr>
+              <w:br/>
+            </w:r>
+            <w:r>
+              <w:rPr>
+                <w:lang w:val="en-US"/>
+              </w:rPr>
+              <w:t>Document</w:t>
+            </w:r>
+            <w:r>
+              <w:rPr>
+                <w:lang w:val="en-US"/>
+              </w:rPr>
+              <w:t>.</w:t>
+            </w:r>
+          </w:p>
         </w:tc>
         <w:tc>
           <w:tcPr>
             <w:tcW w:w="2445" w:type="dxa"/>
           </w:tcPr>
-          <w:p/>
+          <w:p>
+            <w:pPr>
+              <w:rPr>
+                <w:lang w:val="en-US"/>
+              </w:rPr>
+            </w:pPr>
+            <w:r>
+              <w:rPr>
+                <w:lang w:val="en-US"/>
+              </w:rPr>
+              <w:t>Kewin &amp; Kasra</w:t>
+            </w:r>
+            <w:bookmarkStart w:id="0" w:name="_GoBack"/>
+            <w:bookmarkEnd w:id="0"/>
+          </w:p>
         </w:tc>
       </w:tr>
       <w:tr>
@@ -141,19 +217,37 @@
           <w:tcPr>
             <w:tcW w:w="2444" w:type="dxa"/>
           </w:tcPr>
-          <w:p/>
+          <w:p>
+            <w:pPr>
+              <w:rPr>
+                <w:lang w:val="en-US"/>
+              </w:rPr>
+            </w:pPr>
+          </w:p>
         </w:tc>
         <w:tc>
           <w:tcPr>
             <w:tcW w:w="2445" w:type="dxa"/>
           </w:tcPr>
-          <w:p/>
+          <w:p>
+            <w:pPr>
+              <w:rPr>
+                <w:lang w:val="en-US"/>
+              </w:rPr>
+            </w:pPr>
+          </w:p>
         </w:tc>
         <w:tc>
           <w:tcPr>
             <w:tcW w:w="2445" w:type="dxa"/>
           </w:tcPr>
-          <w:p/>
+          <w:p>
+            <w:pPr>
+              <w:rPr>
+                <w:lang w:val="en-US"/>
+              </w:rPr>
+            </w:pPr>
+          </w:p>
         </w:tc>
       </w:tr>
       <w:tr>
@@ -161,23 +255,47 @@
           <w:tcPr>
             <w:tcW w:w="2444" w:type="dxa"/>
           </w:tcPr>
-          <w:p/>
+          <w:p>
+            <w:pPr>
+              <w:rPr>
+                <w:lang w:val="en-US"/>
+              </w:rPr>
+            </w:pPr>
+          </w:p>
         </w:tc>
         <w:tc>
           <w:tcPr>
             <w:tcW w:w="2445" w:type="dxa"/>
           </w:tcPr>
-          <w:p/>
+          <w:p>
+            <w:pPr>
+              <w:rPr>
+                <w:lang w:val="en-US"/>
+              </w:rPr>
+            </w:pPr>
+          </w:p>
         </w:tc>
         <w:tc>
           <w:tcPr>
             <w:tcW w:w="2445" w:type="dxa"/>
           </w:tcPr>
-          <w:p/>
+          <w:p>
+            <w:pPr>
+              <w:rPr>
+                <w:lang w:val="en-US"/>
+              </w:rPr>
+            </w:pPr>
+          </w:p>
         </w:tc>
       </w:tr>
     </w:tbl>
-    <w:p/>
+    <w:p>
+      <w:pPr>
+        <w:rPr>
+          <w:lang w:val="en-US"/>
+        </w:rPr>
+      </w:pPr>
+    </w:p>
     <w:p>
       <w:pPr>
         <w:pStyle w:val="Overskrift1"/>
@@ -205,8 +323,6 @@
         </w:rPr>
         <w:t>Document</w:t>
       </w:r>
-      <w:bookmarkStart w:id="0" w:name="_GoBack"/>
-      <w:bookmarkEnd w:id="0"/>
     </w:p>
     <w:p>
       <w:pPr>
@@ -220,6 +336,25 @@
         </w:rPr>
         <w:t>The text document the user can insert images and text into.</w:t>
       </w:r>
+      <w:r>
+        <w:rPr>
+          <w:lang w:val="en-US"/>
+        </w:rPr>
+        <w:t xml:space="preserve"> </w:t>
+      </w:r>
+    </w:p>
+    <w:p>
+      <w:pPr>
+        <w:rPr>
+          <w:lang w:val="en-US"/>
+        </w:rPr>
+      </w:pPr>
+      <w:r>
+        <w:rPr>
+          <w:lang w:val="en-US"/>
+        </w:rPr>
+        <w:t>A document is owned by a single user, but can be shared with any amount of other users.</w:t>
+      </w:r>
     </w:p>
     <w:p>
       <w:pPr>
@@ -246,6 +381,100 @@
           <w:lang w:val="en-US"/>
         </w:rPr>
         <w:t>Like the explorer from windows where you can browse through directories and files.</w:t>
+      </w:r>
+    </w:p>
+    <w:p>
+      <w:pPr>
+        <w:pStyle w:val="Undertitel"/>
+        <w:rPr>
+          <w:lang w:val="en-US"/>
+        </w:rPr>
+      </w:pPr>
+      <w:r>
+        <w:rPr>
+          <w:lang w:val="en-US"/>
+        </w:rPr>
+        <w:t>User</w:t>
+      </w:r>
+    </w:p>
+    <w:p>
+      <w:pPr>
+        <w:rPr>
+          <w:lang w:val="en-US" w:eastAsia="en-US"/>
+        </w:rPr>
+      </w:pPr>
+      <w:r>
+        <w:rPr>
+          <w:lang w:val="en-US" w:eastAsia="en-US"/>
+        </w:rPr>
+        <w:t xml:space="preserve">A user of our program, he acts as a client to our server. </w:t>
+      </w:r>
+    </w:p>
+    <w:p>
+      <w:pPr>
+        <w:rPr>
+          <w:lang w:val="en-US" w:eastAsia="en-US"/>
+        </w:rPr>
+      </w:pPr>
+      <w:r>
+        <w:rPr>
+          <w:lang w:val="en-US" w:eastAsia="en-US"/>
+        </w:rPr>
+        <w:t>A user can own documents.</w:t>
+      </w:r>
+    </w:p>
+    <w:p>
+      <w:pPr>
+        <w:pStyle w:val="Undertitel"/>
+        <w:rPr>
+          <w:lang w:val="en-US"/>
+        </w:rPr>
+      </w:pPr>
+      <w:r>
+        <w:rPr>
+          <w:lang w:val="en-US"/>
+        </w:rPr>
+        <w:t>Text</w:t>
+      </w:r>
+    </w:p>
+    <w:p>
+      <w:pPr>
+        <w:rPr>
+          <w:lang w:val="en-US" w:eastAsia="en-US"/>
+        </w:rPr>
+      </w:pPr>
+      <w:r>
+        <w:rPr>
+          <w:lang w:val="en-US" w:eastAsia="en-US"/>
+        </w:rPr>
+        <w:t>Text describes the content of a document that is words and sentences.</w:t>
+      </w:r>
+    </w:p>
+    <w:p>
+      <w:pPr>
+        <w:pStyle w:val="Undertitel"/>
+        <w:rPr>
+          <w:lang w:val="en-US"/>
+        </w:rPr>
+      </w:pPr>
+      <w:r>
+        <w:rPr>
+          <w:lang w:val="en-US"/>
+        </w:rPr>
+        <w:t>Picture</w:t>
+      </w:r>
+    </w:p>
+    <w:p>
+      <w:pPr>
+        <w:rPr>
+          <w:lang w:val="en-US" w:eastAsia="en-US"/>
+        </w:rPr>
+      </w:pPr>
+      <w:r>
+        <w:rPr>
+          <w:lang w:val="en-US" w:eastAsia="en-US"/>
+        </w:rPr>
+        <w:t>Picture is an image embedded in a document.</w:t>
       </w:r>
     </w:p>
     <w:p>

</xml_diff>

<commit_message>
Extended Glossary and other misc stuff
</commit_message>
<xml_diff>
--- a/Artifacts/Glossary.docx
+++ b/Artifacts/Glossary.docx
@@ -204,8 +204,6 @@
               </w:rPr>
               <w:t>Kewin &amp; Kasra</w:t>
             </w:r>
-            <w:bookmarkStart w:id="0" w:name="_GoBack"/>
-            <w:bookmarkEnd w:id="0"/>
           </w:p>
         </w:tc>
       </w:tr>
@@ -420,7 +418,19 @@
         <w:rPr>
           <w:lang w:val="en-US" w:eastAsia="en-US"/>
         </w:rPr>
-        <w:t>A user can own documents.</w:t>
+        <w:t>A user can own documents</w:t>
+      </w:r>
+      <w:r>
+        <w:rPr>
+          <w:lang w:val="en-US" w:eastAsia="en-US"/>
+        </w:rPr>
+        <w:t>, and share these documents with other users</w:t>
+      </w:r>
+      <w:r>
+        <w:rPr>
+          <w:lang w:val="en-US" w:eastAsia="en-US"/>
+        </w:rPr>
+        <w:t>.</w:t>
       </w:r>
     </w:p>
     <w:p>
@@ -434,6 +444,33 @@
         <w:rPr>
           <w:lang w:val="en-US"/>
         </w:rPr>
+        <w:t>Owner</w:t>
+      </w:r>
+    </w:p>
+    <w:p>
+      <w:pPr>
+        <w:rPr>
+          <w:lang w:val="en-US" w:eastAsia="en-US"/>
+        </w:rPr>
+      </w:pPr>
+      <w:r>
+        <w:rPr>
+          <w:lang w:val="en-US" w:eastAsia="en-US"/>
+        </w:rPr>
+        <w:t>Each document has exactly one owner. The owner is a user who created the document, and he can decide who can access that document or not.</w:t>
+      </w:r>
+    </w:p>
+    <w:p>
+      <w:pPr>
+        <w:pStyle w:val="Undertitel"/>
+        <w:rPr>
+          <w:lang w:val="en-US"/>
+        </w:rPr>
+      </w:pPr>
+      <w:r>
+        <w:rPr>
+          <w:lang w:val="en-US"/>
+        </w:rPr>
         <w:t>Text</w:t>
       </w:r>
     </w:p>
@@ -463,6 +500,12 @@
         </w:rPr>
         <w:t>Picture</w:t>
       </w:r>
+      <w:r>
+        <w:rPr>
+          <w:lang w:val="en-US"/>
+        </w:rPr>
+        <w:t>/Image</w:t>
+      </w:r>
     </w:p>
     <w:p>
       <w:pPr>
@@ -479,8 +522,116 @@
     </w:p>
     <w:p>
       <w:pPr>
-        <w:rPr>
-          <w:lang w:val="en-US"/>
+        <w:pStyle w:val="Undertitel"/>
+        <w:rPr>
+          <w:lang w:val="en-US"/>
+        </w:rPr>
+      </w:pPr>
+      <w:r>
+        <w:rPr>
+          <w:lang w:val="en-US"/>
+        </w:rPr>
+        <w:t>Share</w:t>
+      </w:r>
+    </w:p>
+    <w:p>
+      <w:pPr>
+        <w:rPr>
+          <w:lang w:val="en-US" w:eastAsia="en-US"/>
+        </w:rPr>
+      </w:pPr>
+      <w:r>
+        <w:rPr>
+          <w:lang w:val="en-US" w:eastAsia="en-US"/>
+        </w:rPr>
+        <w:lastRenderedPageBreak/>
+        <w:t>An owner of a document can share his document with other users in the system. When these users are shared with, they gain access to both read from and write to these documents.</w:t>
+      </w:r>
+    </w:p>
+    <w:p>
+      <w:pPr>
+        <w:pStyle w:val="Undertitel"/>
+        <w:rPr>
+          <w:lang w:val="en-US"/>
+        </w:rPr>
+      </w:pPr>
+      <w:r>
+        <w:rPr>
+          <w:lang w:val="en-US"/>
+        </w:rPr>
+        <w:t>Client</w:t>
+      </w:r>
+    </w:p>
+    <w:p>
+      <w:pPr>
+        <w:rPr>
+          <w:lang w:val="en-US" w:eastAsia="en-US"/>
+        </w:rPr>
+      </w:pPr>
+      <w:r>
+        <w:rPr>
+          <w:lang w:val="en-US" w:eastAsia="en-US"/>
+        </w:rPr>
+        <w:t xml:space="preserve">The client is the part of the </w:t>
+      </w:r>
+      <w:r>
+        <w:rPr>
+          <w:lang w:val="en-US" w:eastAsia="en-US"/>
+        </w:rPr>
+        <w:t>program that is run on the user</w:t>
+      </w:r>
+      <w:r>
+        <w:rPr>
+          <w:lang w:val="en-US" w:eastAsia="en-US"/>
+        </w:rPr>
+        <w:t xml:space="preserve"> machine locally.</w:t>
+      </w:r>
+      <w:r>
+        <w:rPr>
+          <w:lang w:val="en-US" w:eastAsia="en-US"/>
+        </w:rPr>
+        <w:t xml:space="preserve"> The user can edit and create documents without having to be online. The user can afterwards decide to go online and synchronize his changes on the documents with the server.</w:t>
+      </w:r>
+    </w:p>
+    <w:p>
+      <w:pPr>
+        <w:pStyle w:val="Undertitel"/>
+        <w:rPr>
+          <w:lang w:val="en-US"/>
+        </w:rPr>
+      </w:pPr>
+      <w:r>
+        <w:rPr>
+          <w:lang w:val="en-US"/>
+        </w:rPr>
+        <w:t>Server</w:t>
+      </w:r>
+    </w:p>
+    <w:p>
+      <w:pPr>
+        <w:rPr>
+          <w:lang w:val="en-US" w:eastAsia="en-US"/>
+        </w:rPr>
+      </w:pPr>
+      <w:r>
+        <w:rPr>
+          <w:lang w:val="en-US" w:eastAsia="en-US"/>
+        </w:rPr>
+        <w:t>The server is a program that keeps track of all documents created by all users and all changes done to these.</w:t>
+      </w:r>
+      <w:r>
+        <w:rPr>
+          <w:lang w:val="en-US" w:eastAsia="en-US"/>
+        </w:rPr>
+        <w:t xml:space="preserve"> Clients can connect to the server and they can exchange changes made on the documents.</w:t>
+      </w:r>
+      <w:bookmarkStart w:id="0" w:name="_GoBack"/>
+      <w:bookmarkEnd w:id="0"/>
+    </w:p>
+    <w:p>
+      <w:pPr>
+        <w:rPr>
+          <w:lang w:val="en-US" w:eastAsia="en-US"/>
         </w:rPr>
       </w:pPr>
     </w:p>

</xml_diff>

<commit_message>
Extended glossary and updated MoveFunction on offlineGui
</commit_message>
<xml_diff>
--- a/Artifacts/Glossary.docx
+++ b/Artifacts/Glossary.docx
@@ -60,9 +60,11 @@
             <w:tcW w:w="2445" w:type="dxa"/>
           </w:tcPr>
           <w:p>
+            <w:proofErr w:type="spellStart"/>
             <w:r>
               <w:t>Description</w:t>
             </w:r>
+            <w:proofErr w:type="spellEnd"/>
           </w:p>
         </w:tc>
         <w:tc>
@@ -136,8 +138,16 @@
               <w:rPr>
                 <w:lang w:val="en-US"/>
               </w:rPr>
-              <w:t>Added:</w:t>
-            </w:r>
+              <w:t>Added</w:t>
+            </w:r>
+            <w:proofErr w:type="gramStart"/>
+            <w:r>
+              <w:rPr>
+                <w:lang w:val="en-US"/>
+              </w:rPr>
+              <w:t>:</w:t>
+            </w:r>
+            <w:proofErr w:type="gramEnd"/>
             <w:r>
               <w:rPr>
                 <w:lang w:val="en-US"/>
@@ -198,12 +208,28 @@
                 <w:lang w:val="en-US"/>
               </w:rPr>
             </w:pPr>
-            <w:r>
-              <w:rPr>
-                <w:lang w:val="en-US"/>
-              </w:rPr>
-              <w:t>Kewin &amp; Kasra</w:t>
-            </w:r>
+            <w:proofErr w:type="spellStart"/>
+            <w:r>
+              <w:rPr>
+                <w:lang w:val="en-US"/>
+              </w:rPr>
+              <w:t>Kewin</w:t>
+            </w:r>
+            <w:proofErr w:type="spellEnd"/>
+            <w:r>
+              <w:rPr>
+                <w:lang w:val="en-US"/>
+              </w:rPr>
+              <w:t xml:space="preserve"> &amp; </w:t>
+            </w:r>
+            <w:proofErr w:type="spellStart"/>
+            <w:r>
+              <w:rPr>
+                <w:lang w:val="en-US"/>
+              </w:rPr>
+              <w:t>Kasra</w:t>
+            </w:r>
+            <w:proofErr w:type="spellEnd"/>
           </w:p>
         </w:tc>
       </w:tr>
@@ -221,6 +247,12 @@
                 <w:lang w:val="en-US"/>
               </w:rPr>
             </w:pPr>
+            <w:r>
+              <w:rPr>
+                <w:lang w:val="en-US"/>
+              </w:rPr>
+              <w:t>16-12-2012</w:t>
+            </w:r>
           </w:p>
         </w:tc>
         <w:tc>
@@ -233,6 +265,48 @@
                 <w:lang w:val="en-US"/>
               </w:rPr>
             </w:pPr>
+            <w:r>
+              <w:rPr>
+                <w:lang w:val="en-US"/>
+              </w:rPr>
+              <w:t>Added</w:t>
+            </w:r>
+            <w:proofErr w:type="gramStart"/>
+            <w:r>
+              <w:rPr>
+                <w:lang w:val="en-US"/>
+              </w:rPr>
+              <w:t>:</w:t>
+            </w:r>
+            <w:proofErr w:type="gramEnd"/>
+            <w:r>
+              <w:rPr>
+                <w:lang w:val="en-US"/>
+              </w:rPr>
+              <w:br/>
+              <w:t>Folder, Project</w:t>
+            </w:r>
+            <w:r>
+              <w:rPr>
+                <w:lang w:val="en-US"/>
+              </w:rPr>
+              <w:br/>
+              <w:t>Edited:</w:t>
+            </w:r>
+            <w:r>
+              <w:rPr>
+                <w:lang w:val="en-US"/>
+              </w:rPr>
+              <w:br/>
+              <w:t>Document.</w:t>
+            </w:r>
+            <w:r>
+              <w:rPr>
+                <w:lang w:val="en-US"/>
+              </w:rPr>
+              <w:br/>
+              <w:t>Share.</w:t>
+            </w:r>
           </w:p>
         </w:tc>
         <w:tc>
@@ -305,7 +379,21 @@
         <w:rPr>
           <w:lang w:val="en-US"/>
         </w:rPr>
-        <w:t>Initial project Glossary</w:t>
+        <w:t>Glossary</w:t>
+      </w:r>
+    </w:p>
+    <w:p>
+      <w:pPr>
+        <w:pStyle w:val="Overskrift2"/>
+        <w:rPr>
+          <w:lang w:val="en-US" w:eastAsia="en-US"/>
+        </w:rPr>
+      </w:pPr>
+      <w:r>
+        <w:rPr>
+          <w:lang w:val="en-US" w:eastAsia="en-US"/>
+        </w:rPr>
+        <w:t>User Glossary</w:t>
       </w:r>
     </w:p>
     <w:p>
@@ -351,7 +439,13 @@
         <w:rPr>
           <w:lang w:val="en-US"/>
         </w:rPr>
-        <w:t>A document is owned by a single user, but can be shared with any amount of other users.</w:t>
+        <w:t>A document is owned by a single user</w:t>
+      </w:r>
+      <w:r>
+        <w:rPr>
+          <w:lang w:val="en-US"/>
+        </w:rPr>
+        <w:t>.</w:t>
       </w:r>
     </w:p>
     <w:p>
@@ -365,6 +459,73 @@
         <w:rPr>
           <w:lang w:val="en-US"/>
         </w:rPr>
+        <w:t>Folder</w:t>
+      </w:r>
+    </w:p>
+    <w:p>
+      <w:pPr>
+        <w:rPr>
+          <w:lang w:val="en-US" w:eastAsia="en-US"/>
+        </w:rPr>
+      </w:pPr>
+      <w:r>
+        <w:rPr>
+          <w:lang w:val="en-US" w:eastAsia="en-US"/>
+        </w:rPr>
+        <w:t>A document can be arranged into folders, and folders can contain other folders.</w:t>
+      </w:r>
+    </w:p>
+    <w:p>
+      <w:pPr>
+        <w:pStyle w:val="Undertitel"/>
+        <w:rPr>
+          <w:lang w:val="en-US"/>
+        </w:rPr>
+      </w:pPr>
+      <w:r>
+        <w:rPr>
+          <w:lang w:val="en-US"/>
+        </w:rPr>
+        <w:t>Project</w:t>
+      </w:r>
+    </w:p>
+    <w:p>
+      <w:pPr>
+        <w:rPr>
+          <w:lang w:val="en-US" w:eastAsia="en-US"/>
+        </w:rPr>
+      </w:pPr>
+      <w:r>
+        <w:rPr>
+          <w:lang w:val="en-US" w:eastAsia="en-US"/>
+        </w:rPr>
+        <w:t>A project is the top level folder in which there can be both folder and documents.</w:t>
+      </w:r>
+    </w:p>
+    <w:p>
+      <w:pPr>
+        <w:rPr>
+          <w:lang w:val="en-US" w:eastAsia="en-US"/>
+        </w:rPr>
+      </w:pPr>
+      <w:r>
+        <w:rPr>
+          <w:lang w:val="en-US" w:eastAsia="en-US"/>
+        </w:rPr>
+        <w:t>A project is owned by a single user, but can be shared with any amount of users.</w:t>
+      </w:r>
+    </w:p>
+    <w:p>
+      <w:pPr>
+        <w:pStyle w:val="Undertitel"/>
+        <w:rPr>
+          <w:lang w:val="en-US"/>
+        </w:rPr>
+      </w:pPr>
+      <w:r>
+        <w:rPr>
+          <w:lang w:val="en-US"/>
+        </w:rPr>
         <w:t>Explorer system</w:t>
       </w:r>
     </w:p>
@@ -444,6 +605,7 @@
         <w:rPr>
           <w:lang w:val="en-US"/>
         </w:rPr>
+        <w:lastRenderedPageBreak/>
         <w:t>Owner</w:t>
       </w:r>
     </w:p>
@@ -544,89 +706,316 @@
         <w:rPr>
           <w:lang w:val="en-US" w:eastAsia="en-US"/>
         </w:rPr>
+        <w:t>A project can be shared</w:t>
+      </w:r>
+      <w:r>
+        <w:rPr>
+          <w:lang w:val="en-US" w:eastAsia="en-US"/>
+        </w:rPr>
+        <w:t xml:space="preserve"> with other users in the system. When these users are shared with, they gain access to both read from and write to these documents.</w:t>
+      </w:r>
+    </w:p>
+    <w:p>
+      <w:pPr>
+        <w:pStyle w:val="Undertitel"/>
+        <w:rPr>
+          <w:lang w:val="en-US"/>
+        </w:rPr>
+      </w:pPr>
+      <w:r>
+        <w:rPr>
+          <w:lang w:val="en-US"/>
+        </w:rPr>
+        <w:t>Client</w:t>
+      </w:r>
+    </w:p>
+    <w:p>
+      <w:pPr>
+        <w:rPr>
+          <w:lang w:val="en-US" w:eastAsia="en-US"/>
+        </w:rPr>
+      </w:pPr>
+      <w:r>
+        <w:rPr>
+          <w:lang w:val="en-US" w:eastAsia="en-US"/>
+        </w:rPr>
+        <w:t xml:space="preserve">The client is the part of the </w:t>
+      </w:r>
+      <w:r>
+        <w:rPr>
+          <w:lang w:val="en-US" w:eastAsia="en-US"/>
+        </w:rPr>
+        <w:t>program that is run on the user</w:t>
+      </w:r>
+      <w:r>
+        <w:rPr>
+          <w:lang w:val="en-US" w:eastAsia="en-US"/>
+        </w:rPr>
+        <w:t xml:space="preserve"> machine locally.</w:t>
+      </w:r>
+      <w:r>
+        <w:rPr>
+          <w:lang w:val="en-US" w:eastAsia="en-US"/>
+        </w:rPr>
+        <w:t xml:space="preserve"> The user can edit and create documents without having to be online. The user can afterwards decide to go online and synchronize his changes on the documents with the server.</w:t>
+      </w:r>
+    </w:p>
+    <w:p>
+      <w:pPr>
+        <w:pStyle w:val="Undertitel"/>
+        <w:rPr>
+          <w:lang w:val="en-US"/>
+        </w:rPr>
+      </w:pPr>
+      <w:r>
+        <w:rPr>
+          <w:lang w:val="en-US"/>
+        </w:rPr>
+        <w:t>Server</w:t>
+      </w:r>
+    </w:p>
+    <w:p>
+      <w:pPr>
+        <w:rPr>
+          <w:lang w:val="en-US" w:eastAsia="en-US"/>
+        </w:rPr>
+      </w:pPr>
+      <w:r>
+        <w:rPr>
+          <w:lang w:val="en-US" w:eastAsia="en-US"/>
+        </w:rPr>
+        <w:t>The server is a program that keeps track of all documents created by all users and all changes done to these.</w:t>
+      </w:r>
+      <w:r>
+        <w:rPr>
+          <w:lang w:val="en-US" w:eastAsia="en-US"/>
+        </w:rPr>
+        <w:t xml:space="preserve"> Clients can connect to the server and they can exchange changes made on the documents.</w:t>
+      </w:r>
+    </w:p>
+    <w:p>
+      <w:pPr>
+        <w:pStyle w:val="Overskrift2"/>
+        <w:rPr>
+          <w:lang w:val="en-US"/>
+        </w:rPr>
+      </w:pPr>
+      <w:r>
+        <w:rPr>
+          <w:lang w:val="en-US"/>
+        </w:rPr>
+        <w:t>Implementation glossary</w:t>
+      </w:r>
+    </w:p>
+    <w:p>
+      <w:pPr>
+        <w:pStyle w:val="Undertitel"/>
+        <w:rPr>
+          <w:lang w:val="en-US"/>
+        </w:rPr>
+      </w:pPr>
+      <w:r>
+        <w:rPr>
+          <w:lang w:val="en-US"/>
+        </w:rPr>
+        <w:t>Document</w:t>
+      </w:r>
+    </w:p>
+    <w:p>
+      <w:pPr>
+        <w:rPr>
+          <w:lang w:val="en-US" w:eastAsia="en-US"/>
+        </w:rPr>
+      </w:pPr>
+      <w:proofErr w:type="gramStart"/>
+      <w:r>
+        <w:rPr>
+          <w:lang w:val="en-US" w:eastAsia="en-US"/>
+        </w:rPr>
+        <w:t>An</w:t>
+      </w:r>
+      <w:proofErr w:type="gramEnd"/>
+      <w:r>
+        <w:rPr>
+          <w:lang w:val="en-US" w:eastAsia="en-US"/>
+        </w:rPr>
+        <w:t xml:space="preserve"> class that holds information about everything that is in a document the user sees, as well as other fields deciding path, whether or not it has been changed and more.</w:t>
+      </w:r>
+      <w:r>
+        <w:rPr>
+          <w:lang w:val="en-US" w:eastAsia="en-US"/>
+        </w:rPr>
+        <w:br/>
+        <w:t>It also holds functionality to merge with other documents, and other functions relevant to the documents data.</w:t>
+      </w:r>
+    </w:p>
+    <w:p>
+      <w:pPr>
+        <w:pStyle w:val="Undertitel"/>
+        <w:rPr>
+          <w:lang w:val="en-US"/>
+        </w:rPr>
+      </w:pPr>
+      <w:proofErr w:type="spellStart"/>
+      <w:r>
+        <w:rPr>
+          <w:lang w:val="en-US"/>
+        </w:rPr>
+        <w:t>DocumentStruct</w:t>
+      </w:r>
+      <w:proofErr w:type="spellEnd"/>
+    </w:p>
+    <w:p>
+      <w:pPr>
+        <w:rPr>
+          <w:lang w:val="en-US" w:eastAsia="en-US"/>
+        </w:rPr>
+      </w:pPr>
+      <w:r>
+        <w:rPr>
+          <w:lang w:val="en-US" w:eastAsia="en-US"/>
+        </w:rPr>
+        <w:t xml:space="preserve">A custom </w:t>
+      </w:r>
+      <w:proofErr w:type="spellStart"/>
+      <w:r>
+        <w:rPr>
+          <w:lang w:val="en-US" w:eastAsia="en-US"/>
+        </w:rPr>
+        <w:t>Struct</w:t>
+      </w:r>
+      <w:proofErr w:type="spellEnd"/>
+      <w:r>
+        <w:rPr>
+          <w:lang w:val="en-US" w:eastAsia="en-US"/>
+        </w:rPr>
+        <w:t xml:space="preserve"> created by us, which is a “light” version of our documents, as they contain less information than a complete document, but enough to be used in various </w:t>
+      </w:r>
+      <w:r>
+        <w:rPr>
+          <w:lang w:val="en-US" w:eastAsia="en-US"/>
+        </w:rPr>
+        <w:t>parts of our program.</w:t>
+      </w:r>
+    </w:p>
+    <w:p>
+      <w:pPr>
+        <w:pStyle w:val="Undertitel"/>
+        <w:rPr>
+          <w:lang w:val="en-US"/>
+        </w:rPr>
+      </w:pPr>
+      <w:proofErr w:type="spellStart"/>
+      <w:r>
+        <w:rPr>
+          <w:lang w:val="en-US"/>
+        </w:rPr>
+        <w:t>OfflineGui</w:t>
+      </w:r>
+      <w:proofErr w:type="spellEnd"/>
+    </w:p>
+    <w:p>
+      <w:pPr>
+        <w:rPr>
+          <w:lang w:val="en-US" w:eastAsia="en-US"/>
+        </w:rPr>
+      </w:pPr>
+      <w:proofErr w:type="gramStart"/>
+      <w:r>
+        <w:rPr>
+          <w:lang w:val="en-US" w:eastAsia="en-US"/>
+        </w:rPr>
+        <w:t>The client that is not directly connected to the server, but instead allows the user to work with his documents locally.</w:t>
+      </w:r>
+      <w:proofErr w:type="gramEnd"/>
+      <w:r>
+        <w:rPr>
+          <w:lang w:val="en-US" w:eastAsia="en-US"/>
+        </w:rPr>
+        <w:t xml:space="preserve"> </w:t>
+      </w:r>
+      <w:r>
+        <w:rPr>
+          <w:lang w:val="en-US" w:eastAsia="en-US"/>
+        </w:rPr>
+        <w:br/>
+        <w:t xml:space="preserve">The </w:t>
+      </w:r>
+      <w:proofErr w:type="spellStart"/>
+      <w:r>
+        <w:rPr>
+          <w:lang w:val="en-US" w:eastAsia="en-US"/>
+        </w:rPr>
+        <w:t>OfflineGui</w:t>
+      </w:r>
+      <w:proofErr w:type="spellEnd"/>
+      <w:r>
+        <w:rPr>
+          <w:lang w:val="en-US" w:eastAsia="en-US"/>
+        </w:rPr>
+        <w:t xml:space="preserve"> is located in the Project called “GUI”.</w:t>
+      </w:r>
+    </w:p>
+    <w:p>
+      <w:pPr>
+        <w:pStyle w:val="Undertitel"/>
+        <w:rPr>
+          <w:lang w:val="en-US"/>
+        </w:rPr>
+      </w:pPr>
+    </w:p>
+    <w:p>
+      <w:pPr>
+        <w:pStyle w:val="Undertitel"/>
+        <w:rPr>
+          <w:lang w:val="en-US"/>
+        </w:rPr>
+      </w:pPr>
+      <w:proofErr w:type="spellStart"/>
+      <w:r>
+        <w:rPr>
+          <w:lang w:val="en-US"/>
+        </w:rPr>
         <w:lastRenderedPageBreak/>
-        <w:t>An owner of a document can share his document with other users in the system. When these users are shared with, they gain access to both read from and write to these documents.</w:t>
-      </w:r>
-    </w:p>
-    <w:p>
-      <w:pPr>
-        <w:pStyle w:val="Undertitel"/>
-        <w:rPr>
-          <w:lang w:val="en-US"/>
-        </w:rPr>
-      </w:pPr>
-      <w:r>
-        <w:rPr>
-          <w:lang w:val="en-US"/>
-        </w:rPr>
-        <w:t>Client</w:t>
-      </w:r>
-    </w:p>
-    <w:p>
-      <w:pPr>
-        <w:rPr>
-          <w:lang w:val="en-US" w:eastAsia="en-US"/>
-        </w:rPr>
-      </w:pPr>
-      <w:r>
-        <w:rPr>
-          <w:lang w:val="en-US" w:eastAsia="en-US"/>
-        </w:rPr>
-        <w:t xml:space="preserve">The client is the part of the </w:t>
-      </w:r>
-      <w:r>
-        <w:rPr>
-          <w:lang w:val="en-US" w:eastAsia="en-US"/>
-        </w:rPr>
-        <w:t>program that is run on the user</w:t>
-      </w:r>
-      <w:r>
-        <w:rPr>
-          <w:lang w:val="en-US" w:eastAsia="en-US"/>
-        </w:rPr>
-        <w:t xml:space="preserve"> machine locally.</w:t>
-      </w:r>
-      <w:r>
-        <w:rPr>
-          <w:lang w:val="en-US" w:eastAsia="en-US"/>
-        </w:rPr>
-        <w:t xml:space="preserve"> The user can edit and create documents without having to be online. The user can afterwards decide to go online and synchronize his changes on the documents with the server.</w:t>
-      </w:r>
-    </w:p>
-    <w:p>
-      <w:pPr>
-        <w:pStyle w:val="Undertitel"/>
-        <w:rPr>
-          <w:lang w:val="en-US"/>
-        </w:rPr>
-      </w:pPr>
-      <w:r>
-        <w:rPr>
-          <w:lang w:val="en-US"/>
-        </w:rPr>
-        <w:t>Server</w:t>
-      </w:r>
-    </w:p>
-    <w:p>
-      <w:pPr>
-        <w:rPr>
-          <w:lang w:val="en-US" w:eastAsia="en-US"/>
-        </w:rPr>
-      </w:pPr>
-      <w:r>
-        <w:rPr>
-          <w:lang w:val="en-US" w:eastAsia="en-US"/>
-        </w:rPr>
-        <w:t>The server is a program that keeps track of all documents created by all users and all changes done to these.</w:t>
-      </w:r>
-      <w:r>
-        <w:rPr>
-          <w:lang w:val="en-US" w:eastAsia="en-US"/>
-        </w:rPr>
-        <w:t xml:space="preserve"> Clients can connect to the server and they can exchange changes made on the documents.</w:t>
+        <w:t>WebGUI</w:t>
+      </w:r>
+      <w:proofErr w:type="spellEnd"/>
+    </w:p>
+    <w:p>
+      <w:pPr>
+        <w:rPr>
+          <w:lang w:val="en-US" w:eastAsia="en-US"/>
+        </w:rPr>
+      </w:pPr>
+      <w:proofErr w:type="gramStart"/>
+      <w:r>
+        <w:rPr>
+          <w:lang w:val="en-US" w:eastAsia="en-US"/>
+        </w:rPr>
+        <w:t>The client that is directly tied to our server, which allows the user to work on his documents online in our ASP.net interface.</w:t>
+      </w:r>
+      <w:proofErr w:type="gramEnd"/>
+      <w:r>
+        <w:rPr>
+          <w:lang w:val="en-US" w:eastAsia="en-US"/>
+        </w:rPr>
+        <w:t xml:space="preserve"> </w:t>
       </w:r>
       <w:bookmarkStart w:id="0" w:name="_GoBack"/>
       <w:bookmarkEnd w:id="0"/>
+      <w:r>
+        <w:rPr>
+          <w:lang w:val="en-US" w:eastAsia="en-US"/>
+        </w:rPr>
+        <w:tab/>
+      </w:r>
+    </w:p>
+    <w:p>
+      <w:pPr>
+        <w:rPr>
+          <w:lang w:val="en-US" w:eastAsia="en-US"/>
+        </w:rPr>
+      </w:pPr>
     </w:p>
     <w:p>
       <w:pPr>
@@ -830,6 +1219,30 @@
       <w:lang w:eastAsia="en-US"/>
     </w:rPr>
   </w:style>
+  <w:style w:type="paragraph" w:styleId="Overskrift2">
+    <w:name w:val="heading 2"/>
+    <w:basedOn w:val="Normal"/>
+    <w:next w:val="Normal"/>
+    <w:link w:val="Overskrift2Tegn"/>
+    <w:uiPriority w:val="9"/>
+    <w:unhideWhenUsed/>
+    <w:qFormat/>
+    <w:rsid w:val="00EE609E"/>
+    <w:pPr>
+      <w:keepNext/>
+      <w:keepLines/>
+      <w:spacing w:before="200" w:after="0"/>
+      <w:outlineLvl w:val="1"/>
+    </w:pPr>
+    <w:rPr>
+      <w:rFonts w:asciiTheme="majorHAnsi" w:eastAsiaTheme="majorEastAsia" w:hAnsiTheme="majorHAnsi" w:cstheme="majorBidi"/>
+      <w:b/>
+      <w:bCs/>
+      <w:color w:val="4F81BD" w:themeColor="accent1"/>
+      <w:sz w:val="26"/>
+      <w:szCs w:val="26"/>
+    </w:rPr>
+  </w:style>
   <w:style w:type="character" w:default="1" w:styleId="Standardskrifttypeiafsnit">
     <w:name w:val="Default Paragraph Font"/>
     <w:uiPriority w:val="1"/>
@@ -1043,6 +1456,21 @@
       <w:sz w:val="24"/>
       <w:szCs w:val="24"/>
       <w:lang w:eastAsia="en-US"/>
+    </w:rPr>
+  </w:style>
+  <w:style w:type="character" w:customStyle="1" w:styleId="Overskrift2Tegn">
+    <w:name w:val="Overskrift 2 Tegn"/>
+    <w:basedOn w:val="Standardskrifttypeiafsnit"/>
+    <w:link w:val="Overskrift2"/>
+    <w:uiPriority w:val="9"/>
+    <w:rsid w:val="00EE609E"/>
+    <w:rPr>
+      <w:rFonts w:asciiTheme="majorHAnsi" w:eastAsiaTheme="majorEastAsia" w:hAnsiTheme="majorHAnsi" w:cstheme="majorBidi"/>
+      <w:b/>
+      <w:bCs/>
+      <w:color w:val="4F81BD" w:themeColor="accent1"/>
+      <w:sz w:val="26"/>
+      <w:szCs w:val="26"/>
     </w:rPr>
   </w:style>
 </w:styles>
@@ -1233,6 +1661,30 @@
       <w:lang w:eastAsia="en-US"/>
     </w:rPr>
   </w:style>
+  <w:style w:type="paragraph" w:styleId="Overskrift2">
+    <w:name w:val="heading 2"/>
+    <w:basedOn w:val="Normal"/>
+    <w:next w:val="Normal"/>
+    <w:link w:val="Overskrift2Tegn"/>
+    <w:uiPriority w:val="9"/>
+    <w:unhideWhenUsed/>
+    <w:qFormat/>
+    <w:rsid w:val="00EE609E"/>
+    <w:pPr>
+      <w:keepNext/>
+      <w:keepLines/>
+      <w:spacing w:before="200" w:after="0"/>
+      <w:outlineLvl w:val="1"/>
+    </w:pPr>
+    <w:rPr>
+      <w:rFonts w:asciiTheme="majorHAnsi" w:eastAsiaTheme="majorEastAsia" w:hAnsiTheme="majorHAnsi" w:cstheme="majorBidi"/>
+      <w:b/>
+      <w:bCs/>
+      <w:color w:val="4F81BD" w:themeColor="accent1"/>
+      <w:sz w:val="26"/>
+      <w:szCs w:val="26"/>
+    </w:rPr>
+  </w:style>
   <w:style w:type="character" w:default="1" w:styleId="Standardskrifttypeiafsnit">
     <w:name w:val="Default Paragraph Font"/>
     <w:uiPriority w:val="1"/>
@@ -1446,6 +1898,21 @@
       <w:sz w:val="24"/>
       <w:szCs w:val="24"/>
       <w:lang w:eastAsia="en-US"/>
+    </w:rPr>
+  </w:style>
+  <w:style w:type="character" w:customStyle="1" w:styleId="Overskrift2Tegn">
+    <w:name w:val="Overskrift 2 Tegn"/>
+    <w:basedOn w:val="Standardskrifttypeiafsnit"/>
+    <w:link w:val="Overskrift2"/>
+    <w:uiPriority w:val="9"/>
+    <w:rsid w:val="00EE609E"/>
+    <w:rPr>
+      <w:rFonts w:asciiTheme="majorHAnsi" w:eastAsiaTheme="majorEastAsia" w:hAnsiTheme="majorHAnsi" w:cstheme="majorBidi"/>
+      <w:b/>
+      <w:bCs/>
+      <w:color w:val="4F81BD" w:themeColor="accent1"/>
+      <w:sz w:val="26"/>
+      <w:szCs w:val="26"/>
     </w:rPr>
   </w:style>
 </w:styles>

</xml_diff>

<commit_message>
Lots of artifact additions/changes
</commit_message>
<xml_diff>
--- a/Artifacts/Glossary.docx
+++ b/Artifacts/Glossary.docx
@@ -38,8 +38,8 @@
       </w:tblPr>
       <w:tblGrid>
         <w:gridCol w:w="2444"/>
-        <w:gridCol w:w="2445"/>
-        <w:gridCol w:w="2445"/>
+        <w:gridCol w:w="2626"/>
+        <w:gridCol w:w="2264"/>
       </w:tblGrid>
       <w:tr>
         <w:trPr>
@@ -57,7 +57,7 @@
         </w:tc>
         <w:tc>
           <w:tcPr>
-            <w:tcW w:w="2445" w:type="dxa"/>
+            <w:tcW w:w="2626" w:type="dxa"/>
           </w:tcPr>
           <w:p>
             <w:proofErr w:type="spellStart"/>
@@ -69,7 +69,7 @@
         </w:tc>
         <w:tc>
           <w:tcPr>
-            <w:tcW w:w="2445" w:type="dxa"/>
+            <w:tcW w:w="2264" w:type="dxa"/>
           </w:tcPr>
           <w:p>
             <w:r>
@@ -94,7 +94,7 @@
         </w:tc>
         <w:tc>
           <w:tcPr>
-            <w:tcW w:w="2445" w:type="dxa"/>
+            <w:tcW w:w="2626" w:type="dxa"/>
           </w:tcPr>
           <w:p>
             <w:r>
@@ -104,7 +104,7 @@
         </w:tc>
         <w:tc>
           <w:tcPr>
-            <w:tcW w:w="2445" w:type="dxa"/>
+            <w:tcW w:w="2264" w:type="dxa"/>
           </w:tcPr>
           <w:p>
             <w:r>
@@ -126,7 +126,7 @@
         </w:tc>
         <w:tc>
           <w:tcPr>
-            <w:tcW w:w="2445" w:type="dxa"/>
+            <w:tcW w:w="2626" w:type="dxa"/>
           </w:tcPr>
           <w:p>
             <w:pPr>
@@ -200,7 +200,7 @@
         </w:tc>
         <w:tc>
           <w:tcPr>
-            <w:tcW w:w="2445" w:type="dxa"/>
+            <w:tcW w:w="2264" w:type="dxa"/>
           </w:tcPr>
           <w:p>
             <w:pPr>
@@ -257,7 +257,7 @@
         </w:tc>
         <w:tc>
           <w:tcPr>
-            <w:tcW w:w="2445" w:type="dxa"/>
+            <w:tcW w:w="2626" w:type="dxa"/>
           </w:tcPr>
           <w:p>
             <w:pPr>
@@ -291,8 +291,23 @@
                 <w:lang w:val="en-US"/>
               </w:rPr>
               <w:br/>
-              <w:t>Edited:</w:t>
-            </w:r>
+              <w:t>Implementation Glossary.</w:t>
+            </w:r>
+            <w:r>
+              <w:rPr>
+                <w:lang w:val="en-US"/>
+              </w:rPr>
+              <w:br/>
+              <w:t>Edited</w:t>
+            </w:r>
+            <w:proofErr w:type="gramStart"/>
+            <w:r>
+              <w:rPr>
+                <w:lang w:val="en-US"/>
+              </w:rPr>
+              <w:t>:</w:t>
+            </w:r>
+            <w:proofErr w:type="gramEnd"/>
             <w:r>
               <w:rPr>
                 <w:lang w:val="en-US"/>
@@ -307,11 +322,13 @@
               <w:br/>
               <w:t>Share.</w:t>
             </w:r>
+            <w:bookmarkStart w:id="0" w:name="_GoBack"/>
+            <w:bookmarkEnd w:id="0"/>
           </w:p>
         </w:tc>
         <w:tc>
           <w:tcPr>
-            <w:tcW w:w="2445" w:type="dxa"/>
+            <w:tcW w:w="2264" w:type="dxa"/>
           </w:tcPr>
           <w:p>
             <w:pPr>
@@ -337,7 +354,7 @@
         </w:tc>
         <w:tc>
           <w:tcPr>
-            <w:tcW w:w="2445" w:type="dxa"/>
+            <w:tcW w:w="2626" w:type="dxa"/>
           </w:tcPr>
           <w:p>
             <w:pPr>
@@ -349,7 +366,7 @@
         </w:tc>
         <w:tc>
           <w:tcPr>
-            <w:tcW w:w="2445" w:type="dxa"/>
+            <w:tcW w:w="2264" w:type="dxa"/>
           </w:tcPr>
           <w:p>
             <w:pPr>
@@ -1001,8 +1018,6 @@
         </w:rPr>
         <w:t xml:space="preserve"> </w:t>
       </w:r>
-      <w:bookmarkStart w:id="0" w:name="_GoBack"/>
-      <w:bookmarkEnd w:id="0"/>
       <w:r>
         <w:rPr>
           <w:lang w:val="en-US" w:eastAsia="en-US"/>

</xml_diff>

<commit_message>
Made class Diagram image, added to glossary and responsibillity
Also moved sprint3 shit to sprint 3 folder
</commit_message>
<xml_diff>
--- a/Artifacts/Glossary.docx
+++ b/Artifacts/Glossary.docx
@@ -322,8 +322,6 @@
               <w:br/>
               <w:t>Share.</w:t>
             </w:r>
-            <w:bookmarkStart w:id="0" w:name="_GoBack"/>
-            <w:bookmarkEnd w:id="0"/>
           </w:p>
         </w:tc>
         <w:tc>
@@ -812,6 +810,49 @@
     </w:p>
     <w:p>
       <w:pPr>
+        <w:pStyle w:val="Undertitel"/>
+        <w:rPr>
+          <w:lang w:val="en-US"/>
+        </w:rPr>
+      </w:pPr>
+      <w:r>
+        <w:rPr>
+          <w:lang w:val="en-US"/>
+        </w:rPr>
+        <w:t>Synchronize</w:t>
+      </w:r>
+    </w:p>
+    <w:p>
+      <w:pPr>
+        <w:rPr>
+          <w:lang w:val="en-US" w:eastAsia="en-US"/>
+        </w:rPr>
+      </w:pPr>
+      <w:r>
+        <w:rPr>
+          <w:lang w:val="en-US" w:eastAsia="en-US"/>
+        </w:rPr>
+        <w:t xml:space="preserve">The action of bringing the contents of the documents shared between several systems up to date and identical to </w:t>
+      </w:r>
+      <w:proofErr w:type="spellStart"/>
+      <w:r>
+        <w:rPr>
+          <w:lang w:val="en-US" w:eastAsia="en-US"/>
+        </w:rPr>
+        <w:t>eachother</w:t>
+      </w:r>
+      <w:proofErr w:type="spellEnd"/>
+      <w:r>
+        <w:rPr>
+          <w:lang w:val="en-US" w:eastAsia="en-US"/>
+        </w:rPr>
+        <w:t>.</w:t>
+      </w:r>
+      <w:bookmarkStart w:id="0" w:name="_GoBack"/>
+      <w:bookmarkEnd w:id="0"/>
+    </w:p>
+    <w:p>
+      <w:pPr>
         <w:pStyle w:val="Overskrift2"/>
         <w:rPr>
           <w:lang w:val="en-US"/>
@@ -942,6 +983,7 @@
         <w:rPr>
           <w:lang w:val="en-US" w:eastAsia="en-US"/>
         </w:rPr>
+        <w:lastRenderedPageBreak/>
         <w:t>The client that is not directly connected to the server, but instead allows the user to work with his documents locally.</w:t>
       </w:r>
       <w:proofErr w:type="gramEnd"/>
@@ -993,7 +1035,6 @@
         <w:rPr>
           <w:lang w:val="en-US"/>
         </w:rPr>
-        <w:lastRenderedPageBreak/>
         <w:t>WebGUI</w:t>
       </w:r>
       <w:proofErr w:type="spellEnd"/>

</xml_diff>